<commit_message>
dodano metryke liczby klas i omowienie
</commit_message>
<xml_diff>
--- a/etap4/Metryki kodu/Omówienie.docx
+++ b/etap4/Metryki kodu/Omówienie.docx
@@ -299,24 +299,13 @@
     <w:p>
       <w:pPr>
         <w:pStyle w:val="Tytu"/>
-        <w:rPr>
-          <w:lang w:val="pl-PL"/>
-        </w:rPr>
-      </w:pPr>
-      <w:r>
-        <w:rPr>
-          <w:lang w:val="pl-PL"/>
-        </w:rPr>
+      </w:pPr>
+      <w:r>
         <w:t xml:space="preserve">MOOD </w:t>
       </w:r>
-      <w:proofErr w:type="spellStart"/>
-      <w:r>
-        <w:rPr>
-          <w:lang w:val="pl-PL"/>
-        </w:rPr>
+      <w:r>
         <w:t>Metrics</w:t>
       </w:r>
-      <w:proofErr w:type="spellEnd"/>
     </w:p>
     <w:p>
       <w:pPr>
@@ -733,8 +722,6 @@
         </w:rPr>
         <w:t xml:space="preserve">zapewne </w:t>
       </w:r>
-      <w:bookmarkStart w:id="0" w:name="_GoBack"/>
-      <w:bookmarkEnd w:id="0"/>
       <w:r>
         <w:rPr>
           <w:rFonts w:ascii="Times New Roman" w:hAnsi="Times New Roman"/>
@@ -763,16 +750,7 @@
           <w:szCs w:val="20"/>
           <w:lang w:val="pl-PL"/>
         </w:rPr>
-        <w:t>MIF –  wynosi 10%</w:t>
-      </w:r>
-      <w:r>
-        <w:rPr>
-          <w:rFonts w:ascii="Times New Roman" w:hAnsi="Times New Roman"/>
-          <w:sz w:val="20"/>
-          <w:szCs w:val="20"/>
-          <w:lang w:val="pl-PL"/>
-        </w:rPr>
-        <w:t xml:space="preserve"> - sytuacja jest analogiczna jak ze współczynnikiem AIF</w:t>
+        <w:t>MIF –  wynosi 10% - sytuacja jest analogiczna jak ze współczynnikiem AIF</w:t>
       </w:r>
     </w:p>
     <w:p>
@@ -1145,217 +1123,62 @@
     <w:p>
       <w:pPr>
         <w:spacing w:before="100" w:beforeAutospacing="1" w:after="0" w:line="240" w:lineRule="auto"/>
-        <w:rPr>
-          <w:rFonts w:ascii="Times New Roman" w:hAnsi="Times New Roman"/>
-          <w:color w:val="000000"/>
-          <w:sz w:val="20"/>
-          <w:szCs w:val="20"/>
-        </w:rPr>
-      </w:pPr>
-      <w:r>
-        <w:rPr>
-          <w:rFonts w:ascii="Times New Roman" w:hAnsi="Times New Roman"/>
-          <w:b/>
-          <w:bCs/>
-          <w:color w:val="000000"/>
-          <w:sz w:val="20"/>
-          <w:szCs w:val="20"/>
-        </w:rPr>
-        <w:t>Overview</w:t>
-      </w:r>
-    </w:p>
-    <w:p>
-      <w:pPr>
-        <w:numPr>
-          <w:ilvl w:val="0"/>
-          <w:numId w:val="3"/>
-        </w:numPr>
-        <w:tabs>
-          <w:tab w:val="clear" w:pos="720"/>
-          <w:tab w:val="num" w:pos="567"/>
-        </w:tabs>
-        <w:spacing w:before="100" w:beforeAutospacing="1" w:after="0" w:line="240" w:lineRule="auto"/>
-        <w:ind w:hanging="436"/>
-        <w:rPr>
-          <w:rFonts w:ascii="Times New Roman" w:hAnsi="Times New Roman"/>
-          <w:color w:val="000000"/>
-          <w:sz w:val="20"/>
-          <w:szCs w:val="20"/>
-        </w:rPr>
-      </w:pPr>
-      <w:r>
-        <w:rPr>
-          <w:rFonts w:ascii="Times New Roman" w:hAnsi="Times New Roman"/>
-          <w:color w:val="000000"/>
-          <w:sz w:val="20"/>
-          <w:szCs w:val="20"/>
-        </w:rPr>
-        <w:t xml:space="preserve">CBO - Straightforward calculation. Low values are good. </w:t>
-      </w:r>
-    </w:p>
-    <w:p>
-      <w:pPr>
-        <w:numPr>
-          <w:ilvl w:val="0"/>
-          <w:numId w:val="3"/>
-        </w:numPr>
-        <w:tabs>
-          <w:tab w:val="clear" w:pos="720"/>
-          <w:tab w:val="num" w:pos="567"/>
-        </w:tabs>
-        <w:spacing w:before="100" w:beforeAutospacing="1" w:after="0" w:line="240" w:lineRule="auto"/>
-        <w:ind w:hanging="436"/>
-        <w:rPr>
-          <w:rFonts w:ascii="Times New Roman" w:hAnsi="Times New Roman"/>
-          <w:color w:val="000000"/>
-          <w:sz w:val="20"/>
-          <w:szCs w:val="20"/>
-        </w:rPr>
-      </w:pPr>
-      <w:r>
-        <w:rPr>
-          <w:rFonts w:ascii="Times New Roman" w:hAnsi="Times New Roman"/>
-          <w:color w:val="000000"/>
-          <w:sz w:val="20"/>
-          <w:szCs w:val="20"/>
-        </w:rPr>
-        <w:t>DIT - In general, but not always, a high DIT is viewed as a good thing - so you can use this as an indicator and then use your judgement after a visual examination of the class. There is some debate about calculation and, in the case of Java, what do we do about interfaces?</w:t>
-      </w:r>
-    </w:p>
-    <w:p>
-      <w:pPr>
-        <w:numPr>
-          <w:ilvl w:val="0"/>
-          <w:numId w:val="3"/>
-        </w:numPr>
-        <w:tabs>
-          <w:tab w:val="clear" w:pos="720"/>
-          <w:tab w:val="num" w:pos="567"/>
-        </w:tabs>
-        <w:spacing w:before="100" w:beforeAutospacing="1" w:after="0" w:line="240" w:lineRule="auto"/>
-        <w:ind w:hanging="436"/>
-        <w:rPr>
-          <w:rFonts w:ascii="Times New Roman" w:hAnsi="Times New Roman"/>
-          <w:color w:val="000000"/>
-          <w:sz w:val="20"/>
-          <w:szCs w:val="20"/>
-        </w:rPr>
-      </w:pPr>
-      <w:r>
-        <w:rPr>
-          <w:rFonts w:ascii="Times New Roman" w:hAnsi="Times New Roman"/>
-          <w:color w:val="000000"/>
-          <w:sz w:val="20"/>
-          <w:szCs w:val="20"/>
-        </w:rPr>
-        <w:t>LCOM - Wide variety of measurement approaches. Not sure what it indicates. In general high levels are viewed to be bad</w:t>
-      </w:r>
-    </w:p>
-    <w:p>
-      <w:pPr>
-        <w:numPr>
-          <w:ilvl w:val="0"/>
-          <w:numId w:val="3"/>
-        </w:numPr>
-        <w:tabs>
-          <w:tab w:val="clear" w:pos="720"/>
-          <w:tab w:val="num" w:pos="567"/>
-        </w:tabs>
-        <w:spacing w:before="100" w:beforeAutospacing="1" w:after="0" w:line="240" w:lineRule="auto"/>
-        <w:ind w:hanging="436"/>
-        <w:rPr>
-          <w:rFonts w:ascii="Times New Roman" w:hAnsi="Times New Roman"/>
-          <w:color w:val="000000"/>
-          <w:sz w:val="20"/>
-          <w:szCs w:val="20"/>
-        </w:rPr>
-      </w:pPr>
-      <w:r>
-        <w:rPr>
-          <w:rFonts w:ascii="Times New Roman" w:hAnsi="Times New Roman"/>
-          <w:color w:val="000000"/>
-          <w:sz w:val="20"/>
-          <w:szCs w:val="20"/>
-        </w:rPr>
-        <w:t>NOC - A high level may be either a good or a bad thing, potential for confusion in measurement, particularly with regard to interfaces</w:t>
-      </w:r>
-    </w:p>
-    <w:p>
-      <w:pPr>
-        <w:numPr>
-          <w:ilvl w:val="0"/>
-          <w:numId w:val="3"/>
-        </w:numPr>
-        <w:tabs>
-          <w:tab w:val="clear" w:pos="720"/>
-          <w:tab w:val="num" w:pos="567"/>
-        </w:tabs>
-        <w:spacing w:before="100" w:beforeAutospacing="1" w:after="0" w:line="240" w:lineRule="auto"/>
-        <w:ind w:hanging="436"/>
-        <w:rPr>
-          <w:rFonts w:ascii="Times New Roman" w:hAnsi="Times New Roman"/>
-          <w:color w:val="000000"/>
-          <w:sz w:val="20"/>
-          <w:szCs w:val="20"/>
-        </w:rPr>
-      </w:pPr>
-      <w:r>
-        <w:rPr>
-          <w:rFonts w:ascii="Times New Roman" w:hAnsi="Times New Roman"/>
-          <w:color w:val="000000"/>
-          <w:sz w:val="20"/>
-          <w:szCs w:val="20"/>
-        </w:rPr>
-        <w:t>RFC - A high level is a useful indicator of potential problems, uncontroversial measurement</w:t>
-      </w:r>
-    </w:p>
-    <w:p>
-      <w:pPr>
-        <w:numPr>
-          <w:ilvl w:val="0"/>
-          <w:numId w:val="3"/>
-        </w:numPr>
-        <w:tabs>
-          <w:tab w:val="clear" w:pos="720"/>
-          <w:tab w:val="num" w:pos="567"/>
-        </w:tabs>
-        <w:spacing w:before="100" w:beforeAutospacing="1" w:after="0" w:line="240" w:lineRule="auto"/>
-        <w:ind w:hanging="436"/>
-        <w:rPr>
-          <w:rFonts w:ascii="Times New Roman" w:hAnsi="Times New Roman"/>
-          <w:color w:val="000000"/>
-          <w:sz w:val="20"/>
-          <w:szCs w:val="20"/>
-        </w:rPr>
-      </w:pPr>
-      <w:r>
-        <w:rPr>
-          <w:rFonts w:ascii="Times New Roman" w:hAnsi="Times New Roman"/>
-          <w:color w:val="000000"/>
-          <w:sz w:val="20"/>
-          <w:szCs w:val="20"/>
-        </w:rPr>
-        <w:t xml:space="preserve">WMC - Doesn't really do what it claims to do - replace with either number of methods or total </w:t>
+        <w:ind w:hanging="11"/>
+        <w:rPr>
+          <w:rFonts w:ascii="Times New Roman" w:hAnsi="Times New Roman"/>
+          <w:sz w:val="20"/>
+          <w:szCs w:val="20"/>
+          <w:lang w:val="pl-PL"/>
+        </w:rPr>
+      </w:pPr>
+      <w:r>
+        <w:rPr>
+          <w:rFonts w:ascii="Times New Roman" w:hAnsi="Times New Roman"/>
+          <w:sz w:val="20"/>
+          <w:szCs w:val="20"/>
+          <w:lang w:val="pl-PL"/>
+        </w:rPr>
+        <w:t xml:space="preserve">WMC -  największy współczynnik ma klasa </w:t>
       </w:r>
       <w:proofErr w:type="spellStart"/>
       <w:r>
         <w:rPr>
           <w:rFonts w:ascii="Times New Roman" w:hAnsi="Times New Roman"/>
-          <w:color w:val="000000"/>
-          <w:sz w:val="20"/>
-          <w:szCs w:val="20"/>
-        </w:rPr>
-        <w:t>cyclomatic</w:t>
+          <w:sz w:val="20"/>
+          <w:szCs w:val="20"/>
+          <w:lang w:val="pl-PL"/>
+        </w:rPr>
+        <w:t>NoweZamowienieController</w:t>
       </w:r>
       <w:proofErr w:type="spellEnd"/>
       <w:r>
         <w:rPr>
           <w:rFonts w:ascii="Times New Roman" w:hAnsi="Times New Roman"/>
-          <w:color w:val="000000"/>
-          <w:sz w:val="20"/>
-          <w:szCs w:val="20"/>
-        </w:rPr>
-        <w:t xml:space="preserve"> complexity</w:t>
+          <w:sz w:val="20"/>
+          <w:szCs w:val="20"/>
+          <w:lang w:val="pl-PL"/>
+        </w:rPr>
+        <w:t xml:space="preserve"> (44), co oznacza, że klasa zawiera wiele metod i można rozważyć jej rewizję w ramach uproszczenia. Obsługuje ona najbardziej skomplikowane okienko w naszej aplikacji, więc dopuszczamy jej podwyższony współczynnik. Rewizję kodu można też rozważyć w klasie </w:t>
+      </w:r>
+      <w:proofErr w:type="spellStart"/>
+      <w:r>
+        <w:rPr>
+          <w:rFonts w:ascii="Times New Roman" w:hAnsi="Times New Roman"/>
+          <w:sz w:val="20"/>
+          <w:szCs w:val="20"/>
+          <w:lang w:val="pl-PL"/>
+        </w:rPr>
+        <w:t>Zamowienie</w:t>
+      </w:r>
+      <w:proofErr w:type="spellEnd"/>
+      <w:r>
+        <w:rPr>
+          <w:rFonts w:ascii="Times New Roman" w:hAnsi="Times New Roman"/>
+          <w:sz w:val="20"/>
+          <w:szCs w:val="20"/>
+          <w:lang w:val="pl-PL"/>
+        </w:rPr>
+        <w:t>(współczynnik 33), spowodowane jest to obsługą najbardziej rozbudowanego modelu w aplikacji. Reszta klas mieści się w sugerowanym przedziale (0, około 20).</w:t>
       </w:r>
     </w:p>
     <w:p>
@@ -1364,26 +1187,238 @@
         <w:ind w:hanging="11"/>
         <w:rPr>
           <w:rFonts w:ascii="Times New Roman" w:hAnsi="Times New Roman"/>
+          <w:sz w:val="20"/>
+          <w:szCs w:val="20"/>
+          <w:lang w:val="pl-PL"/>
+        </w:rPr>
+      </w:pPr>
+      <w:r>
+        <w:rPr>
+          <w:rFonts w:ascii="Times New Roman" w:hAnsi="Times New Roman"/>
+          <w:sz w:val="20"/>
+          <w:szCs w:val="20"/>
+          <w:lang w:val="pl-PL"/>
+        </w:rPr>
+        <w:t xml:space="preserve">RFC – największy współczynnik ma znów klasa </w:t>
+      </w:r>
+      <w:proofErr w:type="spellStart"/>
+      <w:r>
+        <w:rPr>
+          <w:rFonts w:ascii="Times New Roman" w:hAnsi="Times New Roman"/>
+          <w:sz w:val="20"/>
+          <w:szCs w:val="20"/>
+          <w:lang w:val="pl-PL"/>
+        </w:rPr>
+        <w:t>NoweZamowienieController</w:t>
+      </w:r>
+      <w:proofErr w:type="spellEnd"/>
+      <w:r>
+        <w:rPr>
+          <w:rFonts w:ascii="Times New Roman" w:hAnsi="Times New Roman"/>
+          <w:sz w:val="20"/>
+          <w:szCs w:val="20"/>
+          <w:lang w:val="pl-PL"/>
+        </w:rPr>
+        <w:t xml:space="preserve"> (101), co świadczy o jej wysokiej funkcjonalności ale również większej trudności w jej testowaniu i weryfikacji poprawności. Klasa </w:t>
+      </w:r>
+      <w:proofErr w:type="spellStart"/>
+      <w:r>
+        <w:rPr>
+          <w:rFonts w:ascii="Times New Roman" w:hAnsi="Times New Roman"/>
+          <w:sz w:val="20"/>
+          <w:szCs w:val="20"/>
+          <w:lang w:val="pl-PL"/>
+        </w:rPr>
+        <w:t>Zamowienie</w:t>
+      </w:r>
+      <w:proofErr w:type="spellEnd"/>
+      <w:r>
+        <w:rPr>
+          <w:rFonts w:ascii="Times New Roman" w:hAnsi="Times New Roman"/>
+          <w:sz w:val="20"/>
+          <w:szCs w:val="20"/>
+          <w:lang w:val="pl-PL"/>
+        </w:rPr>
+        <w:t xml:space="preserve"> posiada nieznacznie podniesiony współczynnik (45)</w:t>
+      </w:r>
+      <w:r>
+        <w:rPr>
+          <w:rFonts w:ascii="Times New Roman" w:hAnsi="Times New Roman"/>
+          <w:sz w:val="20"/>
+          <w:szCs w:val="20"/>
+          <w:lang w:val="pl-PL"/>
+        </w:rPr>
+        <w:t xml:space="preserve"> z podobnych względów</w:t>
+      </w:r>
+      <w:r>
+        <w:rPr>
+          <w:rFonts w:ascii="Times New Roman" w:hAnsi="Times New Roman"/>
+          <w:sz w:val="20"/>
+          <w:szCs w:val="20"/>
+          <w:lang w:val="pl-PL"/>
+        </w:rPr>
+        <w:t xml:space="preserve">. </w:t>
+      </w:r>
+      <w:proofErr w:type="spellStart"/>
+      <w:r>
+        <w:rPr>
+          <w:rFonts w:ascii="Times New Roman" w:hAnsi="Times New Roman"/>
+          <w:sz w:val="20"/>
+          <w:szCs w:val="20"/>
+          <w:lang w:val="pl-PL"/>
+        </w:rPr>
+        <w:t>Reszta</w:t>
+      </w:r>
+      <w:proofErr w:type="spellEnd"/>
+      <w:r>
+        <w:rPr>
+          <w:rFonts w:ascii="Times New Roman" w:hAnsi="Times New Roman"/>
+          <w:sz w:val="20"/>
+          <w:szCs w:val="20"/>
+          <w:lang w:val="pl-PL"/>
+        </w:rPr>
+        <w:t xml:space="preserve"> klas mieści się w sugerowanym przedziale (0,40).</w:t>
+      </w:r>
+    </w:p>
+    <w:p>
+      <w:pPr>
+        <w:spacing w:before="100" w:beforeAutospacing="1" w:after="0" w:line="240" w:lineRule="auto"/>
+        <w:ind w:hanging="11"/>
+        <w:rPr>
+          <w:rFonts w:ascii="Times New Roman" w:hAnsi="Times New Roman"/>
+          <w:sz w:val="20"/>
+          <w:szCs w:val="20"/>
+          <w:lang w:val="pl-PL"/>
+        </w:rPr>
+      </w:pPr>
+      <w:r>
+        <w:rPr>
+          <w:rFonts w:ascii="Times New Roman" w:hAnsi="Times New Roman"/>
+          <w:sz w:val="20"/>
+          <w:szCs w:val="20"/>
+          <w:lang w:val="pl-PL"/>
+        </w:rPr>
+        <w:t xml:space="preserve">NOC – jedynie klasa </w:t>
+      </w:r>
+      <w:proofErr w:type="spellStart"/>
+      <w:r>
+        <w:rPr>
+          <w:rFonts w:ascii="Times New Roman" w:hAnsi="Times New Roman"/>
+          <w:sz w:val="20"/>
+          <w:szCs w:val="20"/>
+          <w:lang w:val="pl-PL"/>
+        </w:rPr>
+        <w:t>ViewController</w:t>
+      </w:r>
+      <w:proofErr w:type="spellEnd"/>
+      <w:r>
+        <w:rPr>
+          <w:rFonts w:ascii="Times New Roman" w:hAnsi="Times New Roman"/>
+          <w:sz w:val="20"/>
+          <w:szCs w:val="20"/>
+          <w:lang w:val="pl-PL"/>
+        </w:rPr>
+        <w:t xml:space="preserve"> ma wartość różną od zera. Dziedziczą po niej wszystkie kontrolery widoków. Reszta klas ma wartość równą 0. Spowodowane jest to ścisłym określeniem granic pomiędzy klasami i sposobu ich komunikacji.</w:t>
+      </w:r>
+    </w:p>
+    <w:p>
+      <w:pPr>
+        <w:spacing w:before="100" w:beforeAutospacing="1" w:after="0" w:line="240" w:lineRule="auto"/>
+        <w:ind w:hanging="11"/>
+        <w:rPr>
+          <w:rFonts w:ascii="Times New Roman" w:hAnsi="Times New Roman"/>
+          <w:sz w:val="20"/>
+          <w:szCs w:val="20"/>
+          <w:lang w:val="pl-PL"/>
+        </w:rPr>
+      </w:pPr>
+      <w:r>
+        <w:rPr>
+          <w:rFonts w:ascii="Times New Roman" w:hAnsi="Times New Roman"/>
+          <w:sz w:val="20"/>
+          <w:szCs w:val="20"/>
+          <w:lang w:val="pl-PL"/>
+        </w:rPr>
+        <w:t>DIT – współczynnik we wszystkich klasach nie przekracza 2. W projekcie nie używaliśmy często dziedziczenia.</w:t>
+      </w:r>
+      <w:bookmarkStart w:id="0" w:name="_GoBack"/>
+      <w:bookmarkEnd w:id="0"/>
+    </w:p>
+    <w:p>
+      <w:pPr>
+        <w:spacing w:before="100" w:beforeAutospacing="1" w:after="0" w:line="240" w:lineRule="auto"/>
+        <w:ind w:hanging="11"/>
+        <w:rPr>
+          <w:rFonts w:ascii="Times New Roman" w:hAnsi="Times New Roman"/>
           <w:b/>
           <w:sz w:val="20"/>
           <w:szCs w:val="20"/>
+          <w:lang w:val="pl-PL"/>
+        </w:rPr>
+      </w:pPr>
+    </w:p>
+    <w:p>
+      <w:pPr>
+        <w:spacing w:before="100" w:beforeAutospacing="1" w:after="0" w:line="240" w:lineRule="auto"/>
+        <w:ind w:hanging="11"/>
+        <w:rPr>
+          <w:rFonts w:ascii="Times New Roman" w:hAnsi="Times New Roman"/>
+          <w:b/>
+          <w:sz w:val="20"/>
+          <w:szCs w:val="20"/>
+          <w:lang w:val="pl-PL"/>
+        </w:rPr>
+      </w:pPr>
+    </w:p>
+    <w:p>
+      <w:pPr>
+        <w:spacing w:before="100" w:beforeAutospacing="1" w:after="0" w:line="240" w:lineRule="auto"/>
+        <w:ind w:hanging="11"/>
+        <w:rPr>
+          <w:rFonts w:ascii="Times New Roman" w:hAnsi="Times New Roman"/>
+          <w:b/>
+          <w:sz w:val="20"/>
+          <w:szCs w:val="20"/>
+          <w:lang w:val="pl-PL"/>
         </w:rPr>
       </w:pPr>
     </w:p>
     <w:p>
       <w:pPr>
         <w:pStyle w:val="Tytu"/>
-      </w:pPr>
-      <w:r>
+        <w:rPr>
+          <w:lang w:val="pl-PL"/>
+        </w:rPr>
+      </w:pPr>
+      <w:r>
+        <w:rPr>
+          <w:lang w:val="pl-PL"/>
+        </w:rPr>
         <w:br w:type="page"/>
       </w:r>
-      <w:r>
+      <w:proofErr w:type="spellStart"/>
+      <w:r>
+        <w:rPr>
+          <w:lang w:val="pl-PL"/>
+        </w:rPr>
         <w:lastRenderedPageBreak/>
         <w:t>Complexity</w:t>
       </w:r>
-      <w:r>
-        <w:t xml:space="preserve"> metric</w:t>
-      </w:r>
+      <w:proofErr w:type="spellEnd"/>
+      <w:r>
+        <w:rPr>
+          <w:lang w:val="pl-PL"/>
+        </w:rPr>
+        <w:t xml:space="preserve"> </w:t>
+      </w:r>
+      <w:proofErr w:type="spellStart"/>
+      <w:r>
+        <w:rPr>
+          <w:lang w:val="pl-PL"/>
+        </w:rPr>
+        <w:t>metric</w:t>
+      </w:r>
+      <w:proofErr w:type="spellEnd"/>
     </w:p>
     <w:p>
       <w:pPr>
@@ -1527,23 +1562,7 @@
           <w:sz w:val="20"/>
           <w:szCs w:val="20"/>
         </w:rPr>
-        <w:t>i</w:t>
-      </w:r>
-      <w:r>
-        <w:rPr>
-          <w:rFonts w:ascii="Times New Roman" w:hAnsi="Times New Roman"/>
-          <w:sz w:val="20"/>
-          <w:szCs w:val="20"/>
-        </w:rPr>
-        <w:t>v(G)</w:t>
-      </w:r>
-      <w:r>
-        <w:rPr>
-          <w:rFonts w:ascii="Times New Roman" w:hAnsi="Times New Roman"/>
-          <w:sz w:val="20"/>
-          <w:szCs w:val="20"/>
-        </w:rPr>
-        <w:t xml:space="preserve"> - Calculates the design complexity of a method. The design complexity is related to how interlinked a methods control flow is with calls to other methods.</w:t>
+        <w:t>iv(G) - Calculates the design complexity of a method. The design complexity is related to how interlinked a methods control flow is with calls to other methods.</w:t>
       </w:r>
     </w:p>
     <w:p>
@@ -1565,15 +1584,7 @@
           <w:sz w:val="20"/>
           <w:szCs w:val="20"/>
         </w:rPr>
-        <w:t>v(G)</w:t>
-      </w:r>
-      <w:r>
-        <w:rPr>
-          <w:rFonts w:ascii="Times New Roman" w:hAnsi="Times New Roman"/>
-          <w:sz w:val="20"/>
-          <w:szCs w:val="20"/>
-        </w:rPr>
-        <w:t xml:space="preserve"> - Calculates the </w:t>
+        <w:t xml:space="preserve">v(G) - Calculates the </w:t>
       </w:r>
       <w:proofErr w:type="spellStart"/>
       <w:r>

</xml_diff>